<commit_message>
Added a property manualdata
</commit_message>
<xml_diff>
--- a/irp/doc/design/IRT_Automated_Testing_Configuration.docx
+++ b/irp/doc/design/IRT_Automated_Testing_Configuration.docx
@@ -1049,19 +1049,7 @@
               <w:fldChar w:fldCharType="separate"/>
             </w:r>
             <w:r>
-              <w:t>b</w:t>
-            </w:r>
-            <w:r>
-              <w:t xml:space="preserve"> </w:t>
-            </w:r>
-            <w:r>
-              <w:t>b</w:t>
-            </w:r>
-            <w:r>
-              <w:t>e</w:t>
-            </w:r>
-            <w:r>
-              <w:t>low</w:t>
+              <w:t>b below</w:t>
             </w:r>
             <w:r>
               <w:fldChar w:fldCharType="end"/>
@@ -1257,10 +1245,7 @@
               <w:t>)</w:t>
             </w:r>
             <w:r>
-              <w:t xml:space="preserve">. </w:t>
-            </w:r>
-            <w:r>
-              <w:t>Val</w:t>
+              <w:t>. Val</w:t>
             </w:r>
             <w:r>
               <w:t>id values are either true/false</w:t>
@@ -1425,13 +1410,7 @@
               <w:t xml:space="preserve"> provided for</w:t>
             </w:r>
             <w:r>
-              <w:t xml:space="preserve"> any </w:t>
-            </w:r>
-            <w:r>
-              <w:t>UI component</w:t>
-            </w:r>
-            <w:r>
-              <w:t xml:space="preserve"> for</w:t>
+              <w:t xml:space="preserve"> any UI component for</w:t>
             </w:r>
             <w:r>
               <w:t xml:space="preserve"> manual test</w:t>
@@ -1501,16 +1480,7 @@
               <w:t xml:space="preserve">Array to define </w:t>
             </w:r>
             <w:r>
-              <w:t>HTML ID</w:t>
-            </w:r>
-            <w:r>
-              <w:t>(s)</w:t>
-            </w:r>
-            <w:r>
-              <w:t xml:space="preserve"> </w:t>
-            </w:r>
-            <w:r>
-              <w:t xml:space="preserve">for </w:t>
+              <w:t xml:space="preserve">HTML ID(s) for </w:t>
             </w:r>
             <w:r>
               <w:t>UI component</w:t>
@@ -1571,13 +1541,7 @@
           </w:tcPr>
           <w:p>
             <w:r>
-              <w:t xml:space="preserve">Array to define HTML ID(s) for UI component(s) to be </w:t>
-            </w:r>
-            <w:r>
-              <w:t>enabled</w:t>
-            </w:r>
-            <w:r>
-              <w:t xml:space="preserve"> in a given manual test</w:t>
+              <w:t>Array to define HTML ID(s) for UI component(s) to be enabled in a given manual test</w:t>
             </w:r>
           </w:p>
         </w:tc>
@@ -1603,6 +1567,54 @@
               </w:rPr>
               <w:t>[“PLAY”]</w:t>
             </w:r>
+          </w:p>
+        </w:tc>
+      </w:tr>
+      <w:tr>
+        <w:tc>
+          <w:tcPr>
+            <w:tcW w:w="2179" w:type="dxa"/>
+          </w:tcPr>
+          <w:p>
+            <w:r>
+              <w:t>manualData</w:t>
+            </w:r>
+          </w:p>
+        </w:tc>
+        <w:tc>
+          <w:tcPr>
+            <w:tcW w:w="4566" w:type="dxa"/>
+          </w:tcPr>
+          <w:p>
+            <w:r>
+              <w:t>To determine if the extra information are required like showing start time and mac address under details column. Valid values are either true/false</w:t>
+            </w:r>
+          </w:p>
+        </w:tc>
+        <w:tc>
+          <w:tcPr>
+            <w:tcW w:w="2605" w:type="dxa"/>
+          </w:tcPr>
+          <w:p>
+            <w:pPr>
+              <w:rPr>
+                <w:rFonts w:ascii="Consolas" w:hAnsi="Consolas" w:cs="Consolas"/>
+                <w:color w:val="000000"/>
+                <w:sz w:val="20"/>
+                <w:szCs w:val="20"/>
+              </w:rPr>
+            </w:pPr>
+            <w:r>
+              <w:rPr>
+                <w:rFonts w:ascii="Consolas" w:hAnsi="Consolas" w:cs="Consolas"/>
+                <w:color w:val="000000"/>
+                <w:sz w:val="20"/>
+                <w:szCs w:val="20"/>
+              </w:rPr>
+              <w:t>true</w:t>
+            </w:r>
+            <w:bookmarkStart w:id="1" w:name="_GoBack"/>
+            <w:bookmarkEnd w:id="1"/>
           </w:p>
         </w:tc>
       </w:tr>
@@ -1649,7 +1661,6 @@
       <w:r>
         <w:t xml:space="preserve"> </w:t>
       </w:r>
-      <w:commentRangeStart w:id="1"/>
       <w:r>
         <w:t xml:space="preserve">based </w:t>
       </w:r>
@@ -1663,11 +1674,7 @@
         <w:t xml:space="preserve"> </w:t>
       </w:r>
       <w:r>
-        <w:t xml:space="preserve">as well as specific information from </w:t>
-      </w:r>
-      <w:commentRangeEnd w:id="1"/>
-      <w:r>
-        <w:t>the browser</w:t>
+        <w:t>as well as specific information from the browser</w:t>
       </w:r>
       <w:r>
         <w:t xml:space="preserve">. In turn, </w:t>
@@ -1801,6 +1808,7 @@
         <w:rPr>
           <w:b/>
         </w:rPr>
+        <w:lastRenderedPageBreak/>
         <w:t>..</w:t>
       </w:r>
       <w:r>
@@ -1933,7 +1941,6 @@
         </w:numPr>
       </w:pPr>
       <w:r>
-        <w:lastRenderedPageBreak/>
         <w:t xml:space="preserve">certified : </w:t>
       </w:r>
       <w:r>
@@ -2942,7 +2949,6 @@
         <w:rPr>
           <w:noProof/>
         </w:rPr>
-        <w:lastRenderedPageBreak/>
         <w:drawing>
           <wp:inline distT="0" distB="0" distL="0" distR="0" wp14:anchorId="24C46641" wp14:editId="461CBA51">
             <wp:extent cx="5943600" cy="3895438"/>
@@ -2992,8 +2998,6 @@
           </wp:inline>
         </w:drawing>
       </w:r>
-      <w:bookmarkStart w:id="8" w:name="_GoBack"/>
-      <w:bookmarkEnd w:id="8"/>
     </w:p>
     <w:p>
       <w:pPr>
@@ -4902,7 +4906,7 @@
 </file>
 
 <file path=customXml/itemProps1.xml><?xml version="1.0" encoding="utf-8"?>
-<ds:datastoreItem xmlns:ds="http://schemas.openxmlformats.org/officeDocument/2006/customXml" ds:itemID="{B945D0D4-23FC-4204-A78E-FDC447751D88}">
+<ds:datastoreItem xmlns:ds="http://schemas.openxmlformats.org/officeDocument/2006/customXml" ds:itemID="{01F05084-9393-4933-AE58-2B8991DD8858}">
   <ds:schemaRefs>
     <ds:schemaRef ds:uri="http://schemas.openxmlformats.org/officeDocument/2006/bibliography"/>
   </ds:schemaRefs>

</xml_diff>